<commit_message>
merge sort homework added
</commit_message>
<xml_diff>
--- a/patikadev/src/dataStructures/homework.docx
+++ b/patikadev/src/dataStructures/homework.docx
@@ -12,29 +12,8 @@
     </w:p>
     <w:p>
       <w:r>
-        <w:t>[</w:t>
-      </w:r>
-      <w:proofErr w:type="gramStart"/>
-      <w:r>
-        <w:t>22,27,16,2,18,6</w:t>
-      </w:r>
-      <w:proofErr w:type="gramEnd"/>
-      <w:r>
-        <w:t xml:space="preserve">] -&gt; </w:t>
-      </w:r>
-      <w:proofErr w:type="spellStart"/>
-      <w:r>
-        <w:t>Insertion</w:t>
-      </w:r>
-      <w:proofErr w:type="spellEnd"/>
-      <w:r>
-        <w:t xml:space="preserve"> </w:t>
-      </w:r>
-      <w:proofErr w:type="spellStart"/>
-      <w:r>
-        <w:t>Sort</w:t>
-      </w:r>
-      <w:proofErr w:type="spellEnd"/>
+        <w:t>[22,27,16,2,18,6] -&gt; Insertion Sort</w:t>
+      </w:r>
     </w:p>
     <w:p>
       <w:pPr>
@@ -45,15 +24,7 @@
         </w:numPr>
       </w:pPr>
       <w:r>
-        <w:t xml:space="preserve">Yukarı verilen dizinin </w:t>
-      </w:r>
-      <w:proofErr w:type="spellStart"/>
-      <w:r>
-        <w:t>sort</w:t>
-      </w:r>
-      <w:proofErr w:type="spellEnd"/>
-      <w:r>
-        <w:t xml:space="preserve"> türüne göre aşamalarını yazınız.</w:t>
+        <w:t>Yukarı verilen dizinin sort türüne göre aşamalarını yazınız.</w:t>
       </w:r>
     </w:p>
     <w:p>
@@ -71,37 +42,8 @@
         <w:t>2</w:t>
       </w:r>
       <w:r>
-        <w:t xml:space="preserve">, 27, 16, 22, 18, 6(en </w:t>
-      </w:r>
-      <w:proofErr w:type="spellStart"/>
-      <w:r>
-        <w:t>kucuk</w:t>
-      </w:r>
-      <w:proofErr w:type="spellEnd"/>
-      <w:r>
-        <w:t xml:space="preserve"> 2, </w:t>
-      </w:r>
-      <w:proofErr w:type="spellStart"/>
-      <w:r>
-        <w:t>yapilan</w:t>
-      </w:r>
-      <w:proofErr w:type="spellEnd"/>
-      <w:r>
-        <w:t xml:space="preserve"> </w:t>
-      </w:r>
-      <w:proofErr w:type="spellStart"/>
-      <w:r>
-        <w:t>islem</w:t>
-      </w:r>
-      <w:proofErr w:type="spellEnd"/>
-      <w:r>
-        <w:t xml:space="preserve"> </w:t>
-      </w:r>
-      <w:proofErr w:type="spellStart"/>
-      <w:r>
-        <w:t>sayisi</w:t>
-      </w:r>
-      <w:proofErr w:type="spellEnd"/>
+        <w:t>, 27, 16, 22, 18, 6(en kucuk 2, yapilan islem sayisi</w:t>
+      </w:r>
       <w:r>
         <w:sym w:font="Wingdings" w:char="F0E0"/>
       </w:r>
@@ -124,51 +66,13 @@
         <w:t>2, 6</w:t>
       </w:r>
       <w:r>
-        <w:t xml:space="preserve">, 16, 22, 18, 27(en </w:t>
-      </w:r>
-      <w:proofErr w:type="spellStart"/>
-      <w:r>
-        <w:t>kucuk</w:t>
-      </w:r>
-      <w:proofErr w:type="spellEnd"/>
-      <w:r>
-        <w:t xml:space="preserve"> 6, </w:t>
-      </w:r>
-      <w:proofErr w:type="spellStart"/>
-      <w:r>
-        <w:t>yapilan</w:t>
-      </w:r>
-      <w:proofErr w:type="spellEnd"/>
-      <w:r>
-        <w:t xml:space="preserve"> </w:t>
-      </w:r>
-      <w:proofErr w:type="spellStart"/>
-      <w:r>
-        <w:t>islem</w:t>
-      </w:r>
-      <w:proofErr w:type="spellEnd"/>
-      <w:r>
-        <w:t xml:space="preserve"> </w:t>
-      </w:r>
-      <w:proofErr w:type="spellStart"/>
-      <w:r>
-        <w:t>sayisi</w:t>
-      </w:r>
-      <w:proofErr w:type="spellEnd"/>
+        <w:t>, 16, 22, 18, 27(en kucuk 6, yapilan islem sayisi</w:t>
+      </w:r>
       <w:r>
         <w:sym w:font="Wingdings" w:char="F0E0"/>
       </w:r>
       <w:r>
-        <w:t xml:space="preserve">   </w:t>
-      </w:r>
-      <w:r>
-        <w:t>n</w:t>
-      </w:r>
-      <w:r>
-        <w:t>-1</w:t>
-      </w:r>
-      <w:r>
-        <w:t>)</w:t>
+        <w:t xml:space="preserve">   n-1)</w:t>
       </w:r>
     </w:p>
     <w:p>
@@ -186,48 +90,13 @@
         <w:t>2, 6, 16</w:t>
       </w:r>
       <w:r>
-        <w:t>, 22, 18, 27</w:t>
-      </w:r>
-      <w:r>
-        <w:t xml:space="preserve">(en </w:t>
-      </w:r>
-      <w:proofErr w:type="spellStart"/>
-      <w:r>
-        <w:t>kucuk</w:t>
-      </w:r>
-      <w:proofErr w:type="spellEnd"/>
-      <w:r>
-        <w:t xml:space="preserve"> 16, </w:t>
-      </w:r>
-      <w:proofErr w:type="spellStart"/>
-      <w:r>
-        <w:t>yapilan</w:t>
-      </w:r>
-      <w:proofErr w:type="spellEnd"/>
-      <w:r>
-        <w:t xml:space="preserve"> </w:t>
-      </w:r>
-      <w:proofErr w:type="spellStart"/>
-      <w:r>
-        <w:t>islem</w:t>
-      </w:r>
-      <w:proofErr w:type="spellEnd"/>
-      <w:r>
-        <w:t xml:space="preserve"> </w:t>
-      </w:r>
-      <w:proofErr w:type="spellStart"/>
-      <w:r>
-        <w:t>sayisi</w:t>
-      </w:r>
-      <w:proofErr w:type="spellEnd"/>
+        <w:t>, 22, 18, 27(en kucuk 16, yapilan islem sayisi</w:t>
+      </w:r>
       <w:r>
         <w:sym w:font="Wingdings" w:char="F0E0"/>
       </w:r>
       <w:r>
-        <w:t xml:space="preserve"> n-2</w:t>
-      </w:r>
-      <w:r>
-        <w:t>)</w:t>
+        <w:t xml:space="preserve"> n-2)</w:t>
       </w:r>
     </w:p>
     <w:p>
@@ -242,60 +111,16 @@
         <w:rPr>
           <w:color w:val="FF0000"/>
         </w:rPr>
-        <w:t xml:space="preserve">2, 6, 16, </w:t>
-      </w:r>
-      <w:r>
-        <w:rPr>
-          <w:color w:val="FF0000"/>
-        </w:rPr>
-        <w:t>18</w:t>
-      </w:r>
-      <w:r>
-        <w:t>, 22</w:t>
-      </w:r>
-      <w:r>
-        <w:t>, 27</w:t>
-      </w:r>
-      <w:r>
-        <w:t xml:space="preserve">(en </w:t>
-      </w:r>
-      <w:proofErr w:type="spellStart"/>
-      <w:r>
-        <w:t>kucuk</w:t>
-      </w:r>
-      <w:proofErr w:type="spellEnd"/>
-      <w:r>
-        <w:t xml:space="preserve"> 18, </w:t>
-      </w:r>
-      <w:proofErr w:type="spellStart"/>
-      <w:r>
-        <w:t>yapilan</w:t>
-      </w:r>
-      <w:proofErr w:type="spellEnd"/>
-      <w:r>
-        <w:t xml:space="preserve"> </w:t>
-      </w:r>
-      <w:proofErr w:type="spellStart"/>
-      <w:r>
-        <w:t>islem</w:t>
-      </w:r>
-      <w:proofErr w:type="spellEnd"/>
-      <w:r>
-        <w:t xml:space="preserve"> </w:t>
-      </w:r>
-      <w:proofErr w:type="spellStart"/>
-      <w:r>
-        <w:t>sayisi</w:t>
-      </w:r>
-      <w:proofErr w:type="spellEnd"/>
+        <w:t>2, 6, 16, 18</w:t>
+      </w:r>
+      <w:r>
+        <w:t>, 22, 27(en kucuk 18, yapilan islem sayisi</w:t>
+      </w:r>
       <w:r>
         <w:sym w:font="Wingdings" w:char="F0E0"/>
       </w:r>
       <w:r>
-        <w:t xml:space="preserve"> n-3</w:t>
-      </w:r>
-      <w:r>
-        <w:t>)</w:t>
+        <w:t xml:space="preserve"> n-3)</w:t>
       </w:r>
     </w:p>
     <w:p>
@@ -313,40 +138,8 @@
         <w:t>2, 6, 16, 18, 22</w:t>
       </w:r>
       <w:r>
-        <w:t>, 27</w:t>
-      </w:r>
-      <w:r>
-        <w:t xml:space="preserve">(en </w:t>
-      </w:r>
-      <w:proofErr w:type="spellStart"/>
-      <w:r>
-        <w:t>kucuk</w:t>
-      </w:r>
-      <w:proofErr w:type="spellEnd"/>
-      <w:r>
-        <w:t xml:space="preserve"> 22, </w:t>
-      </w:r>
-      <w:proofErr w:type="spellStart"/>
-      <w:r>
-        <w:t>yapilan</w:t>
-      </w:r>
-      <w:proofErr w:type="spellEnd"/>
-      <w:r>
-        <w:t xml:space="preserve"> </w:t>
-      </w:r>
-      <w:proofErr w:type="spellStart"/>
-      <w:r>
-        <w:t>islem</w:t>
-      </w:r>
-      <w:proofErr w:type="spellEnd"/>
-      <w:r>
-        <w:t xml:space="preserve"> </w:t>
-      </w:r>
-      <w:proofErr w:type="spellStart"/>
-      <w:r>
-        <w:t>sayisi</w:t>
-      </w:r>
-      <w:proofErr w:type="spellEnd"/>
+        <w:t>, 27(en kucuk 22, yapilan islem sayisi</w:t>
+      </w:r>
       <w:r>
         <w:sym w:font="Wingdings" w:char="F0E0"/>
       </w:r>
@@ -369,48 +162,13 @@
         <w:t>2, 6, 16, 18, 22, 27</w:t>
       </w:r>
       <w:r>
-        <w:t xml:space="preserve">(en </w:t>
-      </w:r>
-      <w:proofErr w:type="spellStart"/>
-      <w:r>
-        <w:t>kucuk</w:t>
-      </w:r>
-      <w:proofErr w:type="spellEnd"/>
-      <w:r>
-        <w:t xml:space="preserve"> 27</w:t>
-      </w:r>
-      <w:r>
-        <w:t xml:space="preserve">, </w:t>
-      </w:r>
-      <w:proofErr w:type="spellStart"/>
-      <w:r>
-        <w:t>yapilan</w:t>
-      </w:r>
-      <w:proofErr w:type="spellEnd"/>
-      <w:r>
-        <w:t xml:space="preserve"> </w:t>
-      </w:r>
-      <w:proofErr w:type="spellStart"/>
-      <w:r>
-        <w:t>islem</w:t>
-      </w:r>
-      <w:proofErr w:type="spellEnd"/>
-      <w:r>
-        <w:t xml:space="preserve"> </w:t>
-      </w:r>
-      <w:proofErr w:type="spellStart"/>
-      <w:r>
-        <w:t>sayisi</w:t>
-      </w:r>
-      <w:proofErr w:type="spellEnd"/>
+        <w:t>(en kucuk 27, yapilan islem sayisi</w:t>
+      </w:r>
       <w:r>
         <w:sym w:font="Wingdings" w:char="F0E0"/>
       </w:r>
       <w:r>
-        <w:t xml:space="preserve"> n-5</w:t>
-      </w:r>
-      <w:r>
-        <w:t>)</w:t>
+        <w:t xml:space="preserve"> n-5)</w:t>
       </w:r>
     </w:p>
     <w:p>
@@ -421,13 +179,8 @@
           <w:numId w:val="2"/>
         </w:numPr>
       </w:pPr>
-      <w:proofErr w:type="spellStart"/>
-      <w:r>
-        <w:t>Big</w:t>
-      </w:r>
-      <w:proofErr w:type="spellEnd"/>
-      <w:r>
-        <w:t>-O gösterimini yazınız.</w:t>
+      <w:r>
+        <w:t>Big-O gösterimini yazınız.</w:t>
       </w:r>
     </w:p>
     <w:p>
@@ -438,29 +191,14 @@
           <w:numId w:val="2"/>
         </w:numPr>
       </w:pPr>
-      <w:proofErr w:type="spellStart"/>
-      <w:r>
-        <w:t>Average</w:t>
-      </w:r>
-      <w:proofErr w:type="spellEnd"/>
-      <w:r>
-        <w:t xml:space="preserve"> </w:t>
-      </w:r>
-      <w:proofErr w:type="spellStart"/>
-      <w:r>
-        <w:t>case</w:t>
-      </w:r>
-      <w:proofErr w:type="spellEnd"/>
+      <w:r>
+        <w:t>Average case</w:t>
+      </w:r>
       <w:r>
         <w:t xml:space="preserve">, </w:t>
       </w:r>
       <w:r>
-        <w:t>Aradığımız sayının o</w:t>
-      </w:r>
-      <w:bookmarkStart w:id="0" w:name="_GoBack"/>
-      <w:bookmarkEnd w:id="0"/>
-      <w:r>
-        <w:t>rtada olması</w:t>
+        <w:t>Aradığımız sayının ortada olması</w:t>
       </w:r>
       <w:r>
         <w:t xml:space="preserve"> </w:t>
@@ -480,21 +218,8 @@
           <w:numId w:val="2"/>
         </w:numPr>
       </w:pPr>
-      <w:proofErr w:type="spellStart"/>
-      <w:r>
-        <w:t>Worst</w:t>
-      </w:r>
-      <w:proofErr w:type="spellEnd"/>
-      <w:r>
-        <w:t xml:space="preserve"> </w:t>
-      </w:r>
-      <w:proofErr w:type="spellStart"/>
-      <w:r>
-        <w:t>case</w:t>
-      </w:r>
-      <w:proofErr w:type="spellEnd"/>
-      <w:r>
-        <w:t xml:space="preserve">, </w:t>
+      <w:r>
+        <w:t xml:space="preserve">Worst case, </w:t>
       </w:r>
       <w:r>
         <w:t>Aradığımız sayının sonda olması</w:t>
@@ -518,15 +243,7 @@
         </w:numPr>
       </w:pPr>
       <w:r>
-        <w:t xml:space="preserve">Best </w:t>
-      </w:r>
-      <w:proofErr w:type="spellStart"/>
-      <w:r>
-        <w:t>case</w:t>
-      </w:r>
-      <w:proofErr w:type="spellEnd"/>
-      <w:r>
-        <w:t xml:space="preserve">, </w:t>
+        <w:t xml:space="preserve">Best case, </w:t>
       </w:r>
       <w:r>
         <w:t>Aradığımız sa</w:t>
@@ -550,15 +267,7 @@
         </w:numPr>
       </w:pPr>
       <w:r>
-        <w:t xml:space="preserve">Dizi sıralandıktan sonra 18 sayısı hangi </w:t>
-      </w:r>
-      <w:proofErr w:type="spellStart"/>
-      <w:r>
-        <w:t>case</w:t>
-      </w:r>
-      <w:proofErr w:type="spellEnd"/>
-      <w:r>
-        <w:t xml:space="preserve"> kapsamına girer? Yazınız.</w:t>
+        <w:t>Dizi sıralandıktan sonra 18 sayısı hangi case kapsamına girer? Yazınız.</w:t>
       </w:r>
     </w:p>
     <w:p>
@@ -569,19 +278,9 @@
           <w:numId w:val="2"/>
         </w:numPr>
       </w:pPr>
-      <w:proofErr w:type="spellStart"/>
-      <w:r>
-        <w:t>Average</w:t>
-      </w:r>
-      <w:proofErr w:type="spellEnd"/>
-      <w:r>
-        <w:t xml:space="preserve"> </w:t>
-      </w:r>
-      <w:proofErr w:type="spellStart"/>
-      <w:r>
-        <w:t>case</w:t>
-      </w:r>
-      <w:proofErr w:type="spellEnd"/>
+      <w:r>
+        <w:t>Average case</w:t>
+      </w:r>
     </w:p>
     <w:p>
       <w:pPr>
@@ -592,31 +291,7 @@
         </w:numPr>
       </w:pPr>
       <w:r>
-        <w:t>[</w:t>
-      </w:r>
-      <w:proofErr w:type="gramStart"/>
-      <w:r>
-        <w:t>7,3,5,8,2,9,4,15,6</w:t>
-      </w:r>
-      <w:proofErr w:type="gramEnd"/>
-      <w:r>
-        <w:t xml:space="preserve">] dizisinin </w:t>
-      </w:r>
-      <w:proofErr w:type="spellStart"/>
-      <w:r>
-        <w:t>Insertion</w:t>
-      </w:r>
-      <w:proofErr w:type="spellEnd"/>
-      <w:r>
-        <w:t xml:space="preserve"> </w:t>
-      </w:r>
-      <w:proofErr w:type="spellStart"/>
-      <w:r>
-        <w:t>Sort'a</w:t>
-      </w:r>
-      <w:proofErr w:type="spellEnd"/>
-      <w:r>
-        <w:t xml:space="preserve"> göre ilk 4 adımını yazınız.</w:t>
+        <w:t>[7,3,5,8,2,9,4,15,6] dizisinin Insertion Sort'a göre ilk 4 adımını yazınız.</w:t>
       </w:r>
     </w:p>
     <w:p>
@@ -627,7 +302,6 @@
           <w:numId w:val="2"/>
         </w:numPr>
       </w:pPr>
-      <w:proofErr w:type="gramStart"/>
       <w:r>
         <w:rPr>
           <w:color w:val="FF0000"/>
@@ -640,7 +314,6 @@
       <w:r>
         <w:t>,9,4,15,6</w:t>
       </w:r>
-      <w:proofErr w:type="gramEnd"/>
     </w:p>
     <w:p>
       <w:pPr>
@@ -650,7 +323,6 @@
           <w:numId w:val="2"/>
         </w:numPr>
       </w:pPr>
-      <w:proofErr w:type="gramStart"/>
       <w:r>
         <w:rPr>
           <w:color w:val="FF0000"/>
@@ -663,7 +335,6 @@
       <w:r>
         <w:t>,9,4,15,6</w:t>
       </w:r>
-      <w:proofErr w:type="gramEnd"/>
     </w:p>
     <w:p>
       <w:pPr>
@@ -673,39 +344,6 @@
           <w:numId w:val="2"/>
         </w:numPr>
       </w:pPr>
-      <w:proofErr w:type="gramStart"/>
-      <w:r>
-        <w:rPr>
-          <w:color w:val="FF0000"/>
-        </w:rPr>
-        <w:t>2,3</w:t>
-      </w:r>
-      <w:r>
-        <w:rPr>
-          <w:color w:val="FF0000"/>
-        </w:rPr>
-        <w:t>,4</w:t>
-      </w:r>
-      <w:r>
-        <w:t>,8,7</w:t>
-      </w:r>
-      <w:r>
-        <w:t>,9,5</w:t>
-      </w:r>
-      <w:r>
-        <w:t>,15,6</w:t>
-      </w:r>
-      <w:proofErr w:type="gramEnd"/>
-    </w:p>
-    <w:p>
-      <w:pPr>
-        <w:pStyle w:val="ListeParagraf"/>
-        <w:numPr>
-          <w:ilvl w:val="1"/>
-          <w:numId w:val="2"/>
-        </w:numPr>
-      </w:pPr>
-      <w:proofErr w:type="gramStart"/>
       <w:r>
         <w:rPr>
           <w:color w:val="FF0000"/>
@@ -713,21 +351,289 @@
         <w:t>2,3,4</w:t>
       </w:r>
       <w:r>
+        <w:t>,8,7,9,5</w:t>
+      </w:r>
+      <w:r>
+        <w:t>,15,6</w:t>
+      </w:r>
+    </w:p>
+    <w:p>
+      <w:pPr>
+        <w:pStyle w:val="ListeParagraf"/>
+        <w:numPr>
+          <w:ilvl w:val="1"/>
+          <w:numId w:val="2"/>
+        </w:numPr>
+      </w:pPr>
+      <w:r>
         <w:rPr>
           <w:color w:val="FF0000"/>
         </w:rPr>
-        <w:t>,5</w:t>
-      </w:r>
-      <w:r>
-        <w:t>,7</w:t>
-      </w:r>
-      <w:r>
-        <w:t>,9,8</w:t>
+        <w:t>2,3,4,5</w:t>
+      </w:r>
+      <w:r>
+        <w:t>,7,9,8</w:t>
       </w:r>
       <w:r>
         <w:t>,15,6</w:t>
       </w:r>
-      <w:proofErr w:type="gramEnd"/>
+    </w:p>
+    <w:p>
+      <w:pPr>
+        <w:pStyle w:val="Balk1"/>
+      </w:pPr>
+      <w:r>
+        <w:t>Proje 2</w:t>
+      </w:r>
+    </w:p>
+    <w:p>
+      <w:r>
+        <w:t>[16,21,11,8,12,22] -&gt; Merge Sort</w:t>
+      </w:r>
+    </w:p>
+    <w:p>
+      <w:pPr>
+        <w:pStyle w:val="ListeParagraf"/>
+        <w:numPr>
+          <w:ilvl w:val="0"/>
+          <w:numId w:val="5"/>
+        </w:numPr>
+      </w:pPr>
+      <w:r>
+        <w:t>Yukarıdaki dizinin sort türüne göre aşamalarını yazınız.</w:t>
+      </w:r>
+    </w:p>
+    <w:p>
+      <w:pPr>
+        <w:pStyle w:val="ListeParagraf"/>
+        <w:numPr>
+          <w:ilvl w:val="1"/>
+          <w:numId w:val="5"/>
+        </w:numPr>
+      </w:pPr>
+      <w:r>
+        <w:t>16,21,11,8,12,22</w:t>
+      </w:r>
+    </w:p>
+    <w:p>
+      <w:pPr>
+        <w:pStyle w:val="ListeParagraf"/>
+        <w:numPr>
+          <w:ilvl w:val="1"/>
+          <w:numId w:val="5"/>
+        </w:numPr>
+      </w:pPr>
+      <w:r>
+        <w:t xml:space="preserve">16,21,11    </w:t>
+      </w:r>
+      <w:r>
+        <w:t>8,12,22</w:t>
+      </w:r>
+    </w:p>
+    <w:p>
+      <w:pPr>
+        <w:pStyle w:val="ListeParagraf"/>
+        <w:numPr>
+          <w:ilvl w:val="1"/>
+          <w:numId w:val="5"/>
+        </w:numPr>
+      </w:pPr>
+      <w:r>
+        <w:t xml:space="preserve">16    </w:t>
+      </w:r>
+      <w:r>
+        <w:t xml:space="preserve">21,11    </w:t>
+      </w:r>
+      <w:r>
+        <w:t xml:space="preserve">8    </w:t>
+      </w:r>
+      <w:r>
+        <w:t>12,22</w:t>
+      </w:r>
+    </w:p>
+    <w:p>
+      <w:pPr>
+        <w:pStyle w:val="ListeParagraf"/>
+        <w:numPr>
+          <w:ilvl w:val="1"/>
+          <w:numId w:val="5"/>
+        </w:numPr>
+      </w:pPr>
+      <w:r>
+        <w:t xml:space="preserve">16    </w:t>
+      </w:r>
+      <w:r>
+        <w:t xml:space="preserve">21  </w:t>
+      </w:r>
+      <w:r>
+        <w:t xml:space="preserve">11    8    </w:t>
+      </w:r>
+      <w:r>
+        <w:t xml:space="preserve">12  </w:t>
+      </w:r>
+      <w:r>
+        <w:t>22</w:t>
+      </w:r>
+    </w:p>
+    <w:p>
+      <w:pPr>
+        <w:pStyle w:val="ListeParagraf"/>
+        <w:numPr>
+          <w:ilvl w:val="1"/>
+          <w:numId w:val="5"/>
+        </w:numPr>
+      </w:pPr>
+      <w:r>
+        <w:t>Ayırma işlemi bitti, simdi sıralayarak birlestirmeye geciyoruz:</w:t>
+      </w:r>
+    </w:p>
+    <w:p>
+      <w:pPr>
+        <w:pStyle w:val="ListeParagraf"/>
+        <w:numPr>
+          <w:ilvl w:val="1"/>
+          <w:numId w:val="5"/>
+        </w:numPr>
+      </w:pPr>
+      <w:r>
+        <w:t xml:space="preserve">16    </w:t>
+      </w:r>
+      <w:r>
+        <w:t>11,21</w:t>
+      </w:r>
+      <w:r>
+        <w:t xml:space="preserve">    8    </w:t>
+      </w:r>
+      <w:r>
+        <w:t>12,</w:t>
+      </w:r>
+      <w:r>
+        <w:t>22</w:t>
+      </w:r>
+    </w:p>
+    <w:p>
+      <w:pPr>
+        <w:pStyle w:val="ListeParagraf"/>
+        <w:numPr>
+          <w:ilvl w:val="1"/>
+          <w:numId w:val="5"/>
+        </w:numPr>
+      </w:pPr>
+      <w:r>
+        <w:t>16    11,21    8    12,</w:t>
+      </w:r>
+      <w:r>
+        <w:t>22</w:t>
+      </w:r>
+    </w:p>
+    <w:p>
+      <w:pPr>
+        <w:pStyle w:val="ListeParagraf"/>
+        <w:numPr>
+          <w:ilvl w:val="1"/>
+          <w:numId w:val="5"/>
+        </w:numPr>
+      </w:pPr>
+      <w:r>
+        <w:t>11,16,21    8,12,22</w:t>
+      </w:r>
+    </w:p>
+    <w:p>
+      <w:pPr>
+        <w:pStyle w:val="ListeParagraf"/>
+        <w:numPr>
+          <w:ilvl w:val="1"/>
+          <w:numId w:val="5"/>
+        </w:numPr>
+      </w:pPr>
+      <w:r>
+        <w:t xml:space="preserve">8,11,12,16,21,22 </w:t>
+      </w:r>
+      <w:r>
+        <w:sym w:font="Wingdings" w:char="F0E0"/>
+      </w:r>
+      <w:r>
+        <w:t xml:space="preserve"> dizi siralandi</w:t>
+      </w:r>
+    </w:p>
+    <w:p/>
+    <w:p>
+      <w:bookmarkStart w:id="0" w:name="_GoBack"/>
+      <w:bookmarkEnd w:id="0"/>
+    </w:p>
+    <w:p>
+      <w:pPr>
+        <w:pStyle w:val="ListeParagraf"/>
+        <w:numPr>
+          <w:ilvl w:val="0"/>
+          <w:numId w:val="5"/>
+        </w:numPr>
+      </w:pPr>
+      <w:r>
+        <w:lastRenderedPageBreak/>
+        <w:t>Big-O gösterimini yazınız.</w:t>
+      </w:r>
+    </w:p>
+    <w:p>
+      <w:pPr>
+        <w:pStyle w:val="ListeParagraf"/>
+        <w:numPr>
+          <w:ilvl w:val="1"/>
+          <w:numId w:val="5"/>
+        </w:numPr>
+      </w:pPr>
+      <w:r>
+        <w:t xml:space="preserve">Her seferde yapacagimiz sorgu sayisi </w:t>
+      </w:r>
+      <w:r>
+        <w:sym w:font="Wingdings" w:char="F0E0"/>
+      </w:r>
+      <w:r>
+        <w:t xml:space="preserve"> n-1 </w:t>
+      </w:r>
+      <w:r>
+        <w:sym w:font="Wingdings" w:char="F0E0"/>
+      </w:r>
+      <w:r>
+        <w:t xml:space="preserve"> O(n)</w:t>
+      </w:r>
+    </w:p>
+    <w:p>
+      <w:pPr>
+        <w:pStyle w:val="ListeParagraf"/>
+        <w:ind w:left="1440"/>
+      </w:pPr>
+      <w:r>
+        <w:t xml:space="preserve">Bu O(n) olan işlemi kac defa yapıyorum </w:t>
+      </w:r>
+      <w:r>
+        <w:sym w:font="Wingdings" w:char="F0E0"/>
+      </w:r>
+      <w:r>
+        <w:t xml:space="preserve"> logn</w:t>
+      </w:r>
+    </w:p>
+    <w:p>
+      <w:pPr>
+        <w:pStyle w:val="ListeParagraf"/>
+        <w:ind w:left="1440"/>
+      </w:pPr>
+      <w:r>
+        <w:t xml:space="preserve">Big-O </w:t>
+      </w:r>
+      <w:r>
+        <w:sym w:font="Wingdings" w:char="F0E0"/>
+      </w:r>
+      <w:r>
+        <w:t xml:space="preserve"> O(nlogn)</w:t>
+      </w:r>
+    </w:p>
+    <w:p/>
+    <w:p>
+      <w:pPr>
+        <w:pStyle w:val="ListeParagraf"/>
+        <w:ind w:left="1440"/>
+      </w:pPr>
     </w:p>
     <w:p/>
     <w:sectPr>
@@ -856,6 +762,95 @@
     </w:lvl>
   </w:abstractNum>
   <w:abstractNum w:abstractNumId="1">
+    <w:nsid w:val="31C20DB2"/>
+    <w:multiLevelType w:val="hybridMultilevel"/>
+    <w:tmpl w:val="C48A7744"/>
+    <w:lvl w:ilvl="0" w:tplc="FDB83E6A">
+      <w:start w:val="1"/>
+      <w:numFmt w:val="decimal"/>
+      <w:lvlText w:val="%1."/>
+      <w:lvlJc w:val="left"/>
+      <w:pPr>
+        <w:ind w:left="1080" w:hanging="360"/>
+      </w:pPr>
+      <w:rPr>
+        <w:rFonts w:hint="default"/>
+      </w:rPr>
+    </w:lvl>
+    <w:lvl w:ilvl="1" w:tplc="041F0019" w:tentative="1">
+      <w:start w:val="1"/>
+      <w:numFmt w:val="lowerLetter"/>
+      <w:lvlText w:val="%2."/>
+      <w:lvlJc w:val="left"/>
+      <w:pPr>
+        <w:ind w:left="1800" w:hanging="360"/>
+      </w:pPr>
+    </w:lvl>
+    <w:lvl w:ilvl="2" w:tplc="041F001B" w:tentative="1">
+      <w:start w:val="1"/>
+      <w:numFmt w:val="lowerRoman"/>
+      <w:lvlText w:val="%3."/>
+      <w:lvlJc w:val="right"/>
+      <w:pPr>
+        <w:ind w:left="2520" w:hanging="180"/>
+      </w:pPr>
+    </w:lvl>
+    <w:lvl w:ilvl="3" w:tplc="041F000F" w:tentative="1">
+      <w:start w:val="1"/>
+      <w:numFmt w:val="decimal"/>
+      <w:lvlText w:val="%4."/>
+      <w:lvlJc w:val="left"/>
+      <w:pPr>
+        <w:ind w:left="3240" w:hanging="360"/>
+      </w:pPr>
+    </w:lvl>
+    <w:lvl w:ilvl="4" w:tplc="041F0019" w:tentative="1">
+      <w:start w:val="1"/>
+      <w:numFmt w:val="lowerLetter"/>
+      <w:lvlText w:val="%5."/>
+      <w:lvlJc w:val="left"/>
+      <w:pPr>
+        <w:ind w:left="3960" w:hanging="360"/>
+      </w:pPr>
+    </w:lvl>
+    <w:lvl w:ilvl="5" w:tplc="041F001B" w:tentative="1">
+      <w:start w:val="1"/>
+      <w:numFmt w:val="lowerRoman"/>
+      <w:lvlText w:val="%6."/>
+      <w:lvlJc w:val="right"/>
+      <w:pPr>
+        <w:ind w:left="4680" w:hanging="180"/>
+      </w:pPr>
+    </w:lvl>
+    <w:lvl w:ilvl="6" w:tplc="041F000F" w:tentative="1">
+      <w:start w:val="1"/>
+      <w:numFmt w:val="decimal"/>
+      <w:lvlText w:val="%7."/>
+      <w:lvlJc w:val="left"/>
+      <w:pPr>
+        <w:ind w:left="5400" w:hanging="360"/>
+      </w:pPr>
+    </w:lvl>
+    <w:lvl w:ilvl="7" w:tplc="041F0019" w:tentative="1">
+      <w:start w:val="1"/>
+      <w:numFmt w:val="lowerLetter"/>
+      <w:lvlText w:val="%8."/>
+      <w:lvlJc w:val="left"/>
+      <w:pPr>
+        <w:ind w:left="6120" w:hanging="360"/>
+      </w:pPr>
+    </w:lvl>
+    <w:lvl w:ilvl="8" w:tplc="041F001B" w:tentative="1">
+      <w:start w:val="1"/>
+      <w:numFmt w:val="lowerRoman"/>
+      <w:lvlText w:val="%9."/>
+      <w:lvlJc w:val="right"/>
+      <w:pPr>
+        <w:ind w:left="6840" w:hanging="180"/>
+      </w:pPr>
+    </w:lvl>
+  </w:abstractNum>
+  <w:abstractNum w:abstractNumId="2">
     <w:nsid w:val="3FD223E1"/>
     <w:multiLevelType w:val="hybridMultilevel"/>
     <w:tmpl w:val="64E41F08"/>
@@ -968,7 +963,277 @@
       </w:rPr>
     </w:lvl>
   </w:abstractNum>
-  <w:abstractNum w:abstractNumId="2">
+  <w:abstractNum w:abstractNumId="3">
+    <w:nsid w:val="4D3B1B98"/>
+    <w:multiLevelType w:val="multilevel"/>
+    <w:tmpl w:val="AAAADBDE"/>
+    <w:lvl w:ilvl="0">
+      <w:start w:val="1"/>
+      <w:numFmt w:val="decimal"/>
+      <w:lvlText w:val="%1."/>
+      <w:lvlJc w:val="left"/>
+      <w:pPr>
+        <w:ind w:left="720" w:hanging="360"/>
+      </w:pPr>
+      <w:rPr>
+        <w:rFonts w:hint="default"/>
+      </w:rPr>
+    </w:lvl>
+    <w:lvl w:ilvl="1">
+      <w:start w:val="1"/>
+      <w:numFmt w:val="decimal"/>
+      <w:isLgl/>
+      <w:lvlText w:val="%1.%2."/>
+      <w:lvlJc w:val="left"/>
+      <w:pPr>
+        <w:ind w:left="1440" w:hanging="720"/>
+      </w:pPr>
+      <w:rPr>
+        <w:rFonts w:hint="default"/>
+      </w:rPr>
+    </w:lvl>
+    <w:lvl w:ilvl="2">
+      <w:start w:val="1"/>
+      <w:numFmt w:val="decimal"/>
+      <w:isLgl/>
+      <w:lvlText w:val="%1.%2.%3."/>
+      <w:lvlJc w:val="left"/>
+      <w:pPr>
+        <w:ind w:left="1800" w:hanging="720"/>
+      </w:pPr>
+      <w:rPr>
+        <w:rFonts w:hint="default"/>
+      </w:rPr>
+    </w:lvl>
+    <w:lvl w:ilvl="3">
+      <w:start w:val="1"/>
+      <w:numFmt w:val="decimal"/>
+      <w:isLgl/>
+      <w:lvlText w:val="%1.%2.%3.%4."/>
+      <w:lvlJc w:val="left"/>
+      <w:pPr>
+        <w:ind w:left="2520" w:hanging="1080"/>
+      </w:pPr>
+      <w:rPr>
+        <w:rFonts w:hint="default"/>
+      </w:rPr>
+    </w:lvl>
+    <w:lvl w:ilvl="4">
+      <w:start w:val="1"/>
+      <w:numFmt w:val="decimal"/>
+      <w:isLgl/>
+      <w:lvlText w:val="%1.%2.%3.%4.%5."/>
+      <w:lvlJc w:val="left"/>
+      <w:pPr>
+        <w:ind w:left="2880" w:hanging="1080"/>
+      </w:pPr>
+      <w:rPr>
+        <w:rFonts w:hint="default"/>
+      </w:rPr>
+    </w:lvl>
+    <w:lvl w:ilvl="5">
+      <w:start w:val="1"/>
+      <w:numFmt w:val="decimal"/>
+      <w:isLgl/>
+      <w:lvlText w:val="%1.%2.%3.%4.%5.%6."/>
+      <w:lvlJc w:val="left"/>
+      <w:pPr>
+        <w:ind w:left="3600" w:hanging="1440"/>
+      </w:pPr>
+      <w:rPr>
+        <w:rFonts w:hint="default"/>
+      </w:rPr>
+    </w:lvl>
+    <w:lvl w:ilvl="6">
+      <w:start w:val="1"/>
+      <w:numFmt w:val="decimal"/>
+      <w:isLgl/>
+      <w:lvlText w:val="%1.%2.%3.%4.%5.%6.%7."/>
+      <w:lvlJc w:val="left"/>
+      <w:pPr>
+        <w:ind w:left="3960" w:hanging="1440"/>
+      </w:pPr>
+      <w:rPr>
+        <w:rFonts w:hint="default"/>
+      </w:rPr>
+    </w:lvl>
+    <w:lvl w:ilvl="7">
+      <w:start w:val="1"/>
+      <w:numFmt w:val="decimal"/>
+      <w:isLgl/>
+      <w:lvlText w:val="%1.%2.%3.%4.%5.%6.%7.%8."/>
+      <w:lvlJc w:val="left"/>
+      <w:pPr>
+        <w:ind w:left="4680" w:hanging="1800"/>
+      </w:pPr>
+      <w:rPr>
+        <w:rFonts w:hint="default"/>
+      </w:rPr>
+    </w:lvl>
+    <w:lvl w:ilvl="8">
+      <w:start w:val="1"/>
+      <w:numFmt w:val="decimal"/>
+      <w:isLgl/>
+      <w:lvlText w:val="%1.%2.%3.%4.%5.%6.%7.%8.%9."/>
+      <w:lvlJc w:val="left"/>
+      <w:pPr>
+        <w:ind w:left="5040" w:hanging="1800"/>
+      </w:pPr>
+      <w:rPr>
+        <w:rFonts w:hint="default"/>
+      </w:rPr>
+    </w:lvl>
+  </w:abstractNum>
+  <w:abstractNum w:abstractNumId="4">
+    <w:nsid w:val="5C241CC8"/>
+    <w:multiLevelType w:val="multilevel"/>
+    <w:tmpl w:val="D7D8340C"/>
+    <w:lvl w:ilvl="0">
+      <w:start w:val="1"/>
+      <w:numFmt w:val="bullet"/>
+      <w:lvlText w:val=""/>
+      <w:lvlJc w:val="left"/>
+      <w:pPr>
+        <w:tabs>
+          <w:tab w:val="num" w:pos="720"/>
+        </w:tabs>
+        <w:ind w:left="720" w:hanging="360"/>
+      </w:pPr>
+      <w:rPr>
+        <w:rFonts w:ascii="Symbol" w:hAnsi="Symbol" w:hint="default"/>
+        <w:sz w:val="20"/>
+      </w:rPr>
+    </w:lvl>
+    <w:lvl w:ilvl="1" w:tentative="1">
+      <w:start w:val="1"/>
+      <w:numFmt w:val="bullet"/>
+      <w:lvlText w:val="o"/>
+      <w:lvlJc w:val="left"/>
+      <w:pPr>
+        <w:tabs>
+          <w:tab w:val="num" w:pos="1440"/>
+        </w:tabs>
+        <w:ind w:left="1440" w:hanging="360"/>
+      </w:pPr>
+      <w:rPr>
+        <w:rFonts w:ascii="Courier New" w:hAnsi="Courier New" w:hint="default"/>
+        <w:sz w:val="20"/>
+      </w:rPr>
+    </w:lvl>
+    <w:lvl w:ilvl="2" w:tentative="1">
+      <w:start w:val="1"/>
+      <w:numFmt w:val="bullet"/>
+      <w:lvlText w:val=""/>
+      <w:lvlJc w:val="left"/>
+      <w:pPr>
+        <w:tabs>
+          <w:tab w:val="num" w:pos="2160"/>
+        </w:tabs>
+        <w:ind w:left="2160" w:hanging="360"/>
+      </w:pPr>
+      <w:rPr>
+        <w:rFonts w:ascii="Wingdings" w:hAnsi="Wingdings" w:hint="default"/>
+        <w:sz w:val="20"/>
+      </w:rPr>
+    </w:lvl>
+    <w:lvl w:ilvl="3" w:tentative="1">
+      <w:start w:val="1"/>
+      <w:numFmt w:val="bullet"/>
+      <w:lvlText w:val=""/>
+      <w:lvlJc w:val="left"/>
+      <w:pPr>
+        <w:tabs>
+          <w:tab w:val="num" w:pos="2880"/>
+        </w:tabs>
+        <w:ind w:left="2880" w:hanging="360"/>
+      </w:pPr>
+      <w:rPr>
+        <w:rFonts w:ascii="Wingdings" w:hAnsi="Wingdings" w:hint="default"/>
+        <w:sz w:val="20"/>
+      </w:rPr>
+    </w:lvl>
+    <w:lvl w:ilvl="4" w:tentative="1">
+      <w:start w:val="1"/>
+      <w:numFmt w:val="bullet"/>
+      <w:lvlText w:val=""/>
+      <w:lvlJc w:val="left"/>
+      <w:pPr>
+        <w:tabs>
+          <w:tab w:val="num" w:pos="3600"/>
+        </w:tabs>
+        <w:ind w:left="3600" w:hanging="360"/>
+      </w:pPr>
+      <w:rPr>
+        <w:rFonts w:ascii="Wingdings" w:hAnsi="Wingdings" w:hint="default"/>
+        <w:sz w:val="20"/>
+      </w:rPr>
+    </w:lvl>
+    <w:lvl w:ilvl="5" w:tentative="1">
+      <w:start w:val="1"/>
+      <w:numFmt w:val="bullet"/>
+      <w:lvlText w:val=""/>
+      <w:lvlJc w:val="left"/>
+      <w:pPr>
+        <w:tabs>
+          <w:tab w:val="num" w:pos="4320"/>
+        </w:tabs>
+        <w:ind w:left="4320" w:hanging="360"/>
+      </w:pPr>
+      <w:rPr>
+        <w:rFonts w:ascii="Wingdings" w:hAnsi="Wingdings" w:hint="default"/>
+        <w:sz w:val="20"/>
+      </w:rPr>
+    </w:lvl>
+    <w:lvl w:ilvl="6" w:tentative="1">
+      <w:start w:val="1"/>
+      <w:numFmt w:val="bullet"/>
+      <w:lvlText w:val=""/>
+      <w:lvlJc w:val="left"/>
+      <w:pPr>
+        <w:tabs>
+          <w:tab w:val="num" w:pos="5040"/>
+        </w:tabs>
+        <w:ind w:left="5040" w:hanging="360"/>
+      </w:pPr>
+      <w:rPr>
+        <w:rFonts w:ascii="Wingdings" w:hAnsi="Wingdings" w:hint="default"/>
+        <w:sz w:val="20"/>
+      </w:rPr>
+    </w:lvl>
+    <w:lvl w:ilvl="7" w:tentative="1">
+      <w:start w:val="1"/>
+      <w:numFmt w:val="bullet"/>
+      <w:lvlText w:val=""/>
+      <w:lvlJc w:val="left"/>
+      <w:pPr>
+        <w:tabs>
+          <w:tab w:val="num" w:pos="5760"/>
+        </w:tabs>
+        <w:ind w:left="5760" w:hanging="360"/>
+      </w:pPr>
+      <w:rPr>
+        <w:rFonts w:ascii="Wingdings" w:hAnsi="Wingdings" w:hint="default"/>
+        <w:sz w:val="20"/>
+      </w:rPr>
+    </w:lvl>
+    <w:lvl w:ilvl="8" w:tentative="1">
+      <w:start w:val="1"/>
+      <w:numFmt w:val="bullet"/>
+      <w:lvlText w:val=""/>
+      <w:lvlJc w:val="left"/>
+      <w:pPr>
+        <w:tabs>
+          <w:tab w:val="num" w:pos="6480"/>
+        </w:tabs>
+        <w:ind w:left="6480" w:hanging="360"/>
+      </w:pPr>
+      <w:rPr>
+        <w:rFonts w:ascii="Wingdings" w:hAnsi="Wingdings" w:hint="default"/>
+        <w:sz w:val="20"/>
+      </w:rPr>
+    </w:lvl>
+  </w:abstractNum>
+  <w:abstractNum w:abstractNumId="5">
     <w:nsid w:val="68734398"/>
     <w:multiLevelType w:val="multilevel"/>
     <w:tmpl w:val="3168D58A"/>
@@ -1093,9 +1358,18 @@
     <w:abstractNumId w:val="0"/>
   </w:num>
   <w:num w:numId="2">
+    <w:abstractNumId w:val="5"/>
+  </w:num>
+  <w:num w:numId="3">
     <w:abstractNumId w:val="2"/>
   </w:num>
-  <w:num w:numId="3">
+  <w:num w:numId="4">
+    <w:abstractNumId w:val="4"/>
+  </w:num>
+  <w:num w:numId="5">
+    <w:abstractNumId w:val="3"/>
+  </w:num>
+  <w:num w:numId="6">
     <w:abstractNumId w:val="1"/>
   </w:num>
 </w:numbering>

</xml_diff>

<commit_message>
binary search tree homework added
</commit_message>
<xml_diff>
--- a/patikadev/src/dataStructures/homework.docx
+++ b/patikadev/src/dataStructures/homework.docx
@@ -12,8 +12,29 @@
     </w:p>
     <w:p>
       <w:r>
-        <w:t>[22,27,16,2,18,6] -&gt; Insertion Sort</w:t>
-      </w:r>
+        <w:t>[</w:t>
+      </w:r>
+      <w:proofErr w:type="gramStart"/>
+      <w:r>
+        <w:t>22,27,16,2,18,6</w:t>
+      </w:r>
+      <w:proofErr w:type="gramEnd"/>
+      <w:r>
+        <w:t xml:space="preserve">] -&gt; </w:t>
+      </w:r>
+      <w:proofErr w:type="spellStart"/>
+      <w:r>
+        <w:t>Insertion</w:t>
+      </w:r>
+      <w:proofErr w:type="spellEnd"/>
+      <w:r>
+        <w:t xml:space="preserve"> </w:t>
+      </w:r>
+      <w:proofErr w:type="spellStart"/>
+      <w:r>
+        <w:t>Sort</w:t>
+      </w:r>
+      <w:proofErr w:type="spellEnd"/>
     </w:p>
     <w:p>
       <w:pPr>
@@ -24,7 +45,15 @@
         </w:numPr>
       </w:pPr>
       <w:r>
-        <w:t>Yukarı verilen dizinin sort türüne göre aşamalarını yazınız.</w:t>
+        <w:t xml:space="preserve">Yukarı verilen dizinin </w:t>
+      </w:r>
+      <w:proofErr w:type="spellStart"/>
+      <w:r>
+        <w:t>sort</w:t>
+      </w:r>
+      <w:proofErr w:type="spellEnd"/>
+      <w:r>
+        <w:t xml:space="preserve"> türüne göre aşamalarını yazınız.</w:t>
       </w:r>
     </w:p>
     <w:p>
@@ -42,8 +71,37 @@
         <w:t>2</w:t>
       </w:r>
       <w:r>
-        <w:t>, 27, 16, 22, 18, 6(en kucuk 2, yapilan islem sayisi</w:t>
-      </w:r>
+        <w:t xml:space="preserve">, 27, 16, 22, 18, 6(en </w:t>
+      </w:r>
+      <w:proofErr w:type="spellStart"/>
+      <w:r>
+        <w:t>kucuk</w:t>
+      </w:r>
+      <w:proofErr w:type="spellEnd"/>
+      <w:r>
+        <w:t xml:space="preserve"> 2, </w:t>
+      </w:r>
+      <w:proofErr w:type="spellStart"/>
+      <w:r>
+        <w:t>yapilan</w:t>
+      </w:r>
+      <w:proofErr w:type="spellEnd"/>
+      <w:r>
+        <w:t xml:space="preserve"> </w:t>
+      </w:r>
+      <w:proofErr w:type="spellStart"/>
+      <w:r>
+        <w:t>islem</w:t>
+      </w:r>
+      <w:proofErr w:type="spellEnd"/>
+      <w:r>
+        <w:t xml:space="preserve"> </w:t>
+      </w:r>
+      <w:proofErr w:type="spellStart"/>
+      <w:r>
+        <w:t>sayisi</w:t>
+      </w:r>
+      <w:proofErr w:type="spellEnd"/>
       <w:r>
         <w:sym w:font="Wingdings" w:char="F0E0"/>
       </w:r>
@@ -66,8 +124,37 @@
         <w:t>2, 6</w:t>
       </w:r>
       <w:r>
-        <w:t>, 16, 22, 18, 27(en kucuk 6, yapilan islem sayisi</w:t>
-      </w:r>
+        <w:t xml:space="preserve">, 16, 22, 18, 27(en </w:t>
+      </w:r>
+      <w:proofErr w:type="spellStart"/>
+      <w:r>
+        <w:t>kucuk</w:t>
+      </w:r>
+      <w:proofErr w:type="spellEnd"/>
+      <w:r>
+        <w:t xml:space="preserve"> 6, </w:t>
+      </w:r>
+      <w:proofErr w:type="spellStart"/>
+      <w:r>
+        <w:t>yapilan</w:t>
+      </w:r>
+      <w:proofErr w:type="spellEnd"/>
+      <w:r>
+        <w:t xml:space="preserve"> </w:t>
+      </w:r>
+      <w:proofErr w:type="spellStart"/>
+      <w:r>
+        <w:t>islem</w:t>
+      </w:r>
+      <w:proofErr w:type="spellEnd"/>
+      <w:r>
+        <w:t xml:space="preserve"> </w:t>
+      </w:r>
+      <w:proofErr w:type="spellStart"/>
+      <w:r>
+        <w:t>sayisi</w:t>
+      </w:r>
+      <w:proofErr w:type="spellEnd"/>
       <w:r>
         <w:sym w:font="Wingdings" w:char="F0E0"/>
       </w:r>
@@ -90,8 +177,37 @@
         <w:t>2, 6, 16</w:t>
       </w:r>
       <w:r>
-        <w:t>, 22, 18, 27(en kucuk 16, yapilan islem sayisi</w:t>
-      </w:r>
+        <w:t xml:space="preserve">, 22, 18, 27(en </w:t>
+      </w:r>
+      <w:proofErr w:type="spellStart"/>
+      <w:r>
+        <w:t>kucuk</w:t>
+      </w:r>
+      <w:proofErr w:type="spellEnd"/>
+      <w:r>
+        <w:t xml:space="preserve"> 16, </w:t>
+      </w:r>
+      <w:proofErr w:type="spellStart"/>
+      <w:r>
+        <w:t>yapilan</w:t>
+      </w:r>
+      <w:proofErr w:type="spellEnd"/>
+      <w:r>
+        <w:t xml:space="preserve"> </w:t>
+      </w:r>
+      <w:proofErr w:type="spellStart"/>
+      <w:r>
+        <w:t>islem</w:t>
+      </w:r>
+      <w:proofErr w:type="spellEnd"/>
+      <w:r>
+        <w:t xml:space="preserve"> </w:t>
+      </w:r>
+      <w:proofErr w:type="spellStart"/>
+      <w:r>
+        <w:t>sayisi</w:t>
+      </w:r>
+      <w:proofErr w:type="spellEnd"/>
       <w:r>
         <w:sym w:font="Wingdings" w:char="F0E0"/>
       </w:r>
@@ -114,8 +230,37 @@
         <w:t>2, 6, 16, 18</w:t>
       </w:r>
       <w:r>
-        <w:t>, 22, 27(en kucuk 18, yapilan islem sayisi</w:t>
-      </w:r>
+        <w:t xml:space="preserve">, 22, 27(en </w:t>
+      </w:r>
+      <w:proofErr w:type="spellStart"/>
+      <w:r>
+        <w:t>kucuk</w:t>
+      </w:r>
+      <w:proofErr w:type="spellEnd"/>
+      <w:r>
+        <w:t xml:space="preserve"> 18, </w:t>
+      </w:r>
+      <w:proofErr w:type="spellStart"/>
+      <w:r>
+        <w:t>yapilan</w:t>
+      </w:r>
+      <w:proofErr w:type="spellEnd"/>
+      <w:r>
+        <w:t xml:space="preserve"> </w:t>
+      </w:r>
+      <w:proofErr w:type="spellStart"/>
+      <w:r>
+        <w:t>islem</w:t>
+      </w:r>
+      <w:proofErr w:type="spellEnd"/>
+      <w:r>
+        <w:t xml:space="preserve"> </w:t>
+      </w:r>
+      <w:proofErr w:type="spellStart"/>
+      <w:r>
+        <w:t>sayisi</w:t>
+      </w:r>
+      <w:proofErr w:type="spellEnd"/>
       <w:r>
         <w:sym w:font="Wingdings" w:char="F0E0"/>
       </w:r>
@@ -138,8 +283,37 @@
         <w:t>2, 6, 16, 18, 22</w:t>
       </w:r>
       <w:r>
-        <w:t>, 27(en kucuk 22, yapilan islem sayisi</w:t>
-      </w:r>
+        <w:t xml:space="preserve">, 27(en </w:t>
+      </w:r>
+      <w:proofErr w:type="spellStart"/>
+      <w:r>
+        <w:t>kucuk</w:t>
+      </w:r>
+      <w:proofErr w:type="spellEnd"/>
+      <w:r>
+        <w:t xml:space="preserve"> 22, </w:t>
+      </w:r>
+      <w:proofErr w:type="spellStart"/>
+      <w:r>
+        <w:t>yapilan</w:t>
+      </w:r>
+      <w:proofErr w:type="spellEnd"/>
+      <w:r>
+        <w:t xml:space="preserve"> </w:t>
+      </w:r>
+      <w:proofErr w:type="spellStart"/>
+      <w:r>
+        <w:t>islem</w:t>
+      </w:r>
+      <w:proofErr w:type="spellEnd"/>
+      <w:r>
+        <w:t xml:space="preserve"> </w:t>
+      </w:r>
+      <w:proofErr w:type="spellStart"/>
+      <w:r>
+        <w:t>sayisi</w:t>
+      </w:r>
+      <w:proofErr w:type="spellEnd"/>
       <w:r>
         <w:sym w:font="Wingdings" w:char="F0E0"/>
       </w:r>
@@ -162,8 +336,37 @@
         <w:t>2, 6, 16, 18, 22, 27</w:t>
       </w:r>
       <w:r>
-        <w:t>(en kucuk 27, yapilan islem sayisi</w:t>
-      </w:r>
+        <w:t xml:space="preserve">(en </w:t>
+      </w:r>
+      <w:proofErr w:type="spellStart"/>
+      <w:r>
+        <w:t>kucuk</w:t>
+      </w:r>
+      <w:proofErr w:type="spellEnd"/>
+      <w:r>
+        <w:t xml:space="preserve"> 27, </w:t>
+      </w:r>
+      <w:proofErr w:type="spellStart"/>
+      <w:r>
+        <w:t>yapilan</w:t>
+      </w:r>
+      <w:proofErr w:type="spellEnd"/>
+      <w:r>
+        <w:t xml:space="preserve"> </w:t>
+      </w:r>
+      <w:proofErr w:type="spellStart"/>
+      <w:r>
+        <w:t>islem</w:t>
+      </w:r>
+      <w:proofErr w:type="spellEnd"/>
+      <w:r>
+        <w:t xml:space="preserve"> </w:t>
+      </w:r>
+      <w:proofErr w:type="spellStart"/>
+      <w:r>
+        <w:t>sayisi</w:t>
+      </w:r>
+      <w:proofErr w:type="spellEnd"/>
       <w:r>
         <w:sym w:font="Wingdings" w:char="F0E0"/>
       </w:r>
@@ -179,8 +382,13 @@
           <w:numId w:val="2"/>
         </w:numPr>
       </w:pPr>
-      <w:r>
-        <w:t>Big-O gösterimini yazınız.</w:t>
+      <w:proofErr w:type="spellStart"/>
+      <w:r>
+        <w:t>Big</w:t>
+      </w:r>
+      <w:proofErr w:type="spellEnd"/>
+      <w:r>
+        <w:t>-O gösterimini yazınız.</w:t>
       </w:r>
     </w:p>
     <w:p>
@@ -191,9 +399,19 @@
           <w:numId w:val="2"/>
         </w:numPr>
       </w:pPr>
-      <w:r>
-        <w:t>Average case</w:t>
-      </w:r>
+      <w:proofErr w:type="spellStart"/>
+      <w:r>
+        <w:t>Average</w:t>
+      </w:r>
+      <w:proofErr w:type="spellEnd"/>
+      <w:r>
+        <w:t xml:space="preserve"> </w:t>
+      </w:r>
+      <w:proofErr w:type="spellStart"/>
+      <w:r>
+        <w:t>case</w:t>
+      </w:r>
+      <w:proofErr w:type="spellEnd"/>
       <w:r>
         <w:t xml:space="preserve">, </w:t>
       </w:r>
@@ -218,8 +436,21 @@
           <w:numId w:val="2"/>
         </w:numPr>
       </w:pPr>
-      <w:r>
-        <w:t xml:space="preserve">Worst case, </w:t>
+      <w:proofErr w:type="spellStart"/>
+      <w:r>
+        <w:t>Worst</w:t>
+      </w:r>
+      <w:proofErr w:type="spellEnd"/>
+      <w:r>
+        <w:t xml:space="preserve"> </w:t>
+      </w:r>
+      <w:proofErr w:type="spellStart"/>
+      <w:r>
+        <w:t>case</w:t>
+      </w:r>
+      <w:proofErr w:type="spellEnd"/>
+      <w:r>
+        <w:t xml:space="preserve">, </w:t>
       </w:r>
       <w:r>
         <w:t>Aradığımız sayının sonda olması</w:t>
@@ -243,7 +474,15 @@
         </w:numPr>
       </w:pPr>
       <w:r>
-        <w:t xml:space="preserve">Best case, </w:t>
+        <w:t xml:space="preserve">Best </w:t>
+      </w:r>
+      <w:proofErr w:type="spellStart"/>
+      <w:r>
+        <w:t>case</w:t>
+      </w:r>
+      <w:proofErr w:type="spellEnd"/>
+      <w:r>
+        <w:t xml:space="preserve">, </w:t>
       </w:r>
       <w:r>
         <w:t>Aradığımız sa</w:t>
@@ -267,7 +506,15 @@
         </w:numPr>
       </w:pPr>
       <w:r>
-        <w:t>Dizi sıralandıktan sonra 18 sayısı hangi case kapsamına girer? Yazınız.</w:t>
+        <w:t xml:space="preserve">Dizi sıralandıktan sonra 18 sayısı hangi </w:t>
+      </w:r>
+      <w:proofErr w:type="spellStart"/>
+      <w:r>
+        <w:t>case</w:t>
+      </w:r>
+      <w:proofErr w:type="spellEnd"/>
+      <w:r>
+        <w:t xml:space="preserve"> kapsamına girer? Yazınız.</w:t>
       </w:r>
     </w:p>
     <w:p>
@@ -278,9 +525,19 @@
           <w:numId w:val="2"/>
         </w:numPr>
       </w:pPr>
-      <w:r>
-        <w:t>Average case</w:t>
-      </w:r>
+      <w:proofErr w:type="spellStart"/>
+      <w:r>
+        <w:t>Average</w:t>
+      </w:r>
+      <w:proofErr w:type="spellEnd"/>
+      <w:r>
+        <w:t xml:space="preserve"> </w:t>
+      </w:r>
+      <w:proofErr w:type="spellStart"/>
+      <w:r>
+        <w:t>case</w:t>
+      </w:r>
+      <w:proofErr w:type="spellEnd"/>
     </w:p>
     <w:p>
       <w:pPr>
@@ -291,7 +548,31 @@
         </w:numPr>
       </w:pPr>
       <w:r>
-        <w:t>[7,3,5,8,2,9,4,15,6] dizisinin Insertion Sort'a göre ilk 4 adımını yazınız.</w:t>
+        <w:t>[</w:t>
+      </w:r>
+      <w:proofErr w:type="gramStart"/>
+      <w:r>
+        <w:t>7,3,5,8,2,9,4,15,6</w:t>
+      </w:r>
+      <w:proofErr w:type="gramEnd"/>
+      <w:r>
+        <w:t xml:space="preserve">] dizisinin </w:t>
+      </w:r>
+      <w:proofErr w:type="spellStart"/>
+      <w:r>
+        <w:t>Insertion</w:t>
+      </w:r>
+      <w:proofErr w:type="spellEnd"/>
+      <w:r>
+        <w:t xml:space="preserve"> </w:t>
+      </w:r>
+      <w:proofErr w:type="spellStart"/>
+      <w:r>
+        <w:t>Sort'a</w:t>
+      </w:r>
+      <w:proofErr w:type="spellEnd"/>
+      <w:r>
+        <w:t xml:space="preserve"> göre ilk 4 adımını yazınız.</w:t>
       </w:r>
     </w:p>
     <w:p>
@@ -302,6 +583,7 @@
           <w:numId w:val="2"/>
         </w:numPr>
       </w:pPr>
+      <w:proofErr w:type="gramStart"/>
       <w:r>
         <w:rPr>
           <w:color w:val="FF0000"/>
@@ -314,6 +596,7 @@
       <w:r>
         <w:t>,9,4,15,6</w:t>
       </w:r>
+      <w:proofErr w:type="gramEnd"/>
     </w:p>
     <w:p>
       <w:pPr>
@@ -323,6 +606,7 @@
           <w:numId w:val="2"/>
         </w:numPr>
       </w:pPr>
+      <w:proofErr w:type="gramStart"/>
       <w:r>
         <w:rPr>
           <w:color w:val="FF0000"/>
@@ -335,6 +619,7 @@
       <w:r>
         <w:t>,9,4,15,6</w:t>
       </w:r>
+      <w:proofErr w:type="gramEnd"/>
     </w:p>
     <w:p>
       <w:pPr>
@@ -344,6 +629,7 @@
           <w:numId w:val="2"/>
         </w:numPr>
       </w:pPr>
+      <w:proofErr w:type="gramStart"/>
       <w:r>
         <w:rPr>
           <w:color w:val="FF0000"/>
@@ -356,6 +642,7 @@
       <w:r>
         <w:t>,15,6</w:t>
       </w:r>
+      <w:proofErr w:type="gramEnd"/>
     </w:p>
     <w:p>
       <w:pPr>
@@ -365,6 +652,7 @@
           <w:numId w:val="2"/>
         </w:numPr>
       </w:pPr>
+      <w:proofErr w:type="gramStart"/>
       <w:r>
         <w:rPr>
           <w:color w:val="FF0000"/>
@@ -377,6 +665,7 @@
       <w:r>
         <w:t>,15,6</w:t>
       </w:r>
+      <w:proofErr w:type="gramEnd"/>
     </w:p>
     <w:p>
       <w:pPr>
@@ -388,8 +677,29 @@
     </w:p>
     <w:p>
       <w:r>
-        <w:t>[16,21,11,8,12,22] -&gt; Merge Sort</w:t>
-      </w:r>
+        <w:t>[</w:t>
+      </w:r>
+      <w:proofErr w:type="gramStart"/>
+      <w:r>
+        <w:t>16,21,11,8,12,22</w:t>
+      </w:r>
+      <w:proofErr w:type="gramEnd"/>
+      <w:r>
+        <w:t xml:space="preserve">] -&gt; </w:t>
+      </w:r>
+      <w:proofErr w:type="spellStart"/>
+      <w:r>
+        <w:t>Merge</w:t>
+      </w:r>
+      <w:proofErr w:type="spellEnd"/>
+      <w:r>
+        <w:t xml:space="preserve"> </w:t>
+      </w:r>
+      <w:proofErr w:type="spellStart"/>
+      <w:r>
+        <w:t>Sort</w:t>
+      </w:r>
+      <w:proofErr w:type="spellEnd"/>
     </w:p>
     <w:p>
       <w:pPr>
@@ -400,7 +710,15 @@
         </w:numPr>
       </w:pPr>
       <w:r>
-        <w:t>Yukarıdaki dizinin sort türüne göre aşamalarını yazınız.</w:t>
+        <w:t xml:space="preserve">Yukarıdaki dizinin </w:t>
+      </w:r>
+      <w:proofErr w:type="spellStart"/>
+      <w:r>
+        <w:t>sort</w:t>
+      </w:r>
+      <w:proofErr w:type="spellEnd"/>
+      <w:r>
+        <w:t xml:space="preserve"> türüne göre aşamalarını yazınız.</w:t>
       </w:r>
     </w:p>
     <w:p>
@@ -411,9 +729,11 @@
           <w:numId w:val="5"/>
         </w:numPr>
       </w:pPr>
+      <w:proofErr w:type="gramStart"/>
       <w:r>
         <w:t>16,21,11,8,12,22</w:t>
       </w:r>
+      <w:proofErr w:type="gramEnd"/>
     </w:p>
     <w:p>
       <w:pPr>
@@ -424,10 +744,18 @@
         </w:numPr>
       </w:pPr>
       <w:r>
-        <w:t xml:space="preserve">16,21,11    </w:t>
-      </w:r>
-      <w:r>
-        <w:t>8,12,22</w:t>
+        <w:t>16,21,</w:t>
+      </w:r>
+      <w:proofErr w:type="gramStart"/>
+      <w:r>
+        <w:t xml:space="preserve">11    </w:t>
+      </w:r>
+      <w:r>
+        <w:t>8</w:t>
+      </w:r>
+      <w:proofErr w:type="gramEnd"/>
+      <w:r>
+        <w:t>,12,22</w:t>
       </w:r>
     </w:p>
     <w:p>
@@ -438,14 +766,13 @@
           <w:numId w:val="5"/>
         </w:numPr>
       </w:pPr>
-      <w:r>
-        <w:t xml:space="preserve">16    </w:t>
-      </w:r>
-      <w:r>
-        <w:t xml:space="preserve">21,11    </w:t>
-      </w:r>
-      <w:r>
-        <w:t xml:space="preserve">8    </w:t>
+      <w:proofErr w:type="gramStart"/>
+      <w:r>
+        <w:t>16    21</w:t>
+      </w:r>
+      <w:proofErr w:type="gramEnd"/>
+      <w:r>
+        <w:t xml:space="preserve">,11    8    </w:t>
       </w:r>
       <w:r>
         <w:t>12,22</w:t>
@@ -459,17 +786,13 @@
           <w:numId w:val="5"/>
         </w:numPr>
       </w:pPr>
-      <w:r>
-        <w:t xml:space="preserve">16    </w:t>
-      </w:r>
-      <w:r>
-        <w:t xml:space="preserve">21  </w:t>
-      </w:r>
-      <w:r>
-        <w:t xml:space="preserve">11    8    </w:t>
-      </w:r>
-      <w:r>
-        <w:t xml:space="preserve">12  </w:t>
+      <w:proofErr w:type="gramStart"/>
+      <w:r>
+        <w:t>16    21</w:t>
+      </w:r>
+      <w:proofErr w:type="gramEnd"/>
+      <w:r>
+        <w:t xml:space="preserve">  11    8    12  </w:t>
       </w:r>
       <w:r>
         <w:t>22</w:t>
@@ -484,7 +807,23 @@
         </w:numPr>
       </w:pPr>
       <w:r>
-        <w:t>Ayırma işlemi bitti, simdi sıralayarak birlestirmeye geciyoruz:</w:t>
+        <w:t xml:space="preserve">Ayırma işlemi bitti, simdi sıralayarak </w:t>
+      </w:r>
+      <w:proofErr w:type="spellStart"/>
+      <w:r>
+        <w:t>birlestirmeye</w:t>
+      </w:r>
+      <w:proofErr w:type="spellEnd"/>
+      <w:r>
+        <w:t xml:space="preserve"> </w:t>
+      </w:r>
+      <w:proofErr w:type="spellStart"/>
+      <w:r>
+        <w:t>geciyoruz</w:t>
+      </w:r>
+      <w:proofErr w:type="spellEnd"/>
+      <w:r>
+        <w:t>:</w:t>
       </w:r>
     </w:p>
     <w:p>
@@ -495,17 +834,13 @@
           <w:numId w:val="5"/>
         </w:numPr>
       </w:pPr>
-      <w:r>
-        <w:t xml:space="preserve">16    </w:t>
-      </w:r>
-      <w:r>
-        <w:t>11,21</w:t>
-      </w:r>
-      <w:r>
-        <w:t xml:space="preserve">    8    </w:t>
-      </w:r>
-      <w:r>
-        <w:t>12,</w:t>
+      <w:proofErr w:type="gramStart"/>
+      <w:r>
+        <w:t>16    11</w:t>
+      </w:r>
+      <w:proofErr w:type="gramEnd"/>
+      <w:r>
+        <w:t>,21    8    12,</w:t>
       </w:r>
       <w:r>
         <w:t>22</w:t>
@@ -519,8 +854,13 @@
           <w:numId w:val="5"/>
         </w:numPr>
       </w:pPr>
-      <w:r>
-        <w:t>16    11,21    8    12,</w:t>
+      <w:proofErr w:type="gramStart"/>
+      <w:r>
+        <w:t>16    11</w:t>
+      </w:r>
+      <w:proofErr w:type="gramEnd"/>
+      <w:r>
+        <w:t>,21    8    12,</w:t>
       </w:r>
       <w:r>
         <w:t>22</w:t>
@@ -535,7 +875,15 @@
         </w:numPr>
       </w:pPr>
       <w:r>
-        <w:t>11,16,21    8,12,22</w:t>
+        <w:t>11,16,</w:t>
+      </w:r>
+      <w:proofErr w:type="gramStart"/>
+      <w:r>
+        <w:t>21    8</w:t>
+      </w:r>
+      <w:proofErr w:type="gramEnd"/>
+      <w:r>
+        <w:t>,12,22</w:t>
       </w:r>
     </w:p>
     <w:p>
@@ -546,95 +894,250 @@
           <w:numId w:val="5"/>
         </w:numPr>
       </w:pPr>
-      <w:r>
-        <w:t xml:space="preserve">8,11,12,16,21,22 </w:t>
+      <w:proofErr w:type="gramStart"/>
+      <w:r>
+        <w:t>8,11,12,16,21,22</w:t>
+      </w:r>
+      <w:proofErr w:type="gramEnd"/>
+      <w:r>
+        <w:t xml:space="preserve"> </w:t>
       </w:r>
       <w:r>
         <w:sym w:font="Wingdings" w:char="F0E0"/>
       </w:r>
       <w:r>
-        <w:t xml:space="preserve"> dizi siralandi</w:t>
-      </w:r>
+        <w:t xml:space="preserve"> dizi </w:t>
+      </w:r>
+      <w:proofErr w:type="spellStart"/>
+      <w:r>
+        <w:t>siralandi</w:t>
+      </w:r>
+      <w:proofErr w:type="spellEnd"/>
     </w:p>
     <w:p/>
+    <w:p/>
+    <w:p>
+      <w:pPr>
+        <w:pStyle w:val="ListeParagraf"/>
+        <w:numPr>
+          <w:ilvl w:val="0"/>
+          <w:numId w:val="5"/>
+        </w:numPr>
+      </w:pPr>
+      <w:proofErr w:type="spellStart"/>
+      <w:r>
+        <w:lastRenderedPageBreak/>
+        <w:t>Big</w:t>
+      </w:r>
+      <w:proofErr w:type="spellEnd"/>
+      <w:r>
+        <w:t>-O gösterimini yazınız.</w:t>
+      </w:r>
+    </w:p>
+    <w:p>
+      <w:pPr>
+        <w:pStyle w:val="ListeParagraf"/>
+        <w:numPr>
+          <w:ilvl w:val="1"/>
+          <w:numId w:val="5"/>
+        </w:numPr>
+      </w:pPr>
+      <w:r>
+        <w:t xml:space="preserve">Her seferde </w:t>
+      </w:r>
+      <w:proofErr w:type="spellStart"/>
+      <w:r>
+        <w:t>yapacagimiz</w:t>
+      </w:r>
+      <w:proofErr w:type="spellEnd"/>
+      <w:r>
+        <w:t xml:space="preserve"> sorgu </w:t>
+      </w:r>
+      <w:proofErr w:type="spellStart"/>
+      <w:r>
+        <w:t>sayisi</w:t>
+      </w:r>
+      <w:proofErr w:type="spellEnd"/>
+      <w:r>
+        <w:t xml:space="preserve"> </w:t>
+      </w:r>
+      <w:r>
+        <w:sym w:font="Wingdings" w:char="F0E0"/>
+      </w:r>
+      <w:r>
+        <w:t xml:space="preserve"> n-1 </w:t>
+      </w:r>
+      <w:r>
+        <w:sym w:font="Wingdings" w:char="F0E0"/>
+      </w:r>
+      <w:r>
+        <w:t xml:space="preserve"> O(n)</w:t>
+      </w:r>
+    </w:p>
+    <w:p>
+      <w:pPr>
+        <w:pStyle w:val="ListeParagraf"/>
+        <w:ind w:left="1440"/>
+      </w:pPr>
+      <w:r>
+        <w:t xml:space="preserve">Bu O(n) olan işlemi </w:t>
+      </w:r>
+      <w:proofErr w:type="spellStart"/>
+      <w:r>
+        <w:t>kac</w:t>
+      </w:r>
+      <w:proofErr w:type="spellEnd"/>
+      <w:r>
+        <w:t xml:space="preserve"> defa yapıyorum </w:t>
+      </w:r>
+      <w:r>
+        <w:sym w:font="Wingdings" w:char="F0E0"/>
+      </w:r>
+      <w:r>
+        <w:t xml:space="preserve"> </w:t>
+      </w:r>
+      <w:proofErr w:type="spellStart"/>
+      <w:r>
+        <w:t>logn</w:t>
+      </w:r>
+      <w:proofErr w:type="spellEnd"/>
+    </w:p>
+    <w:p>
+      <w:pPr>
+        <w:pStyle w:val="ListeParagraf"/>
+        <w:ind w:left="1440"/>
+      </w:pPr>
+      <w:proofErr w:type="spellStart"/>
+      <w:r>
+        <w:t>Big</w:t>
+      </w:r>
+      <w:proofErr w:type="spellEnd"/>
+      <w:r>
+        <w:t xml:space="preserve">-O </w:t>
+      </w:r>
+      <w:r>
+        <w:sym w:font="Wingdings" w:char="F0E0"/>
+      </w:r>
+      <w:r>
+        <w:t xml:space="preserve"> O(</w:t>
+      </w:r>
+      <w:proofErr w:type="spellStart"/>
+      <w:r>
+        <w:t>nlogn</w:t>
+      </w:r>
+      <w:proofErr w:type="spellEnd"/>
+      <w:r>
+        <w:t>)</w:t>
+      </w:r>
+    </w:p>
+    <w:p>
+      <w:pPr>
+        <w:pStyle w:val="Balk1"/>
+      </w:pPr>
+      <w:r>
+        <w:t>Proje 3</w:t>
+      </w:r>
+    </w:p>
+    <w:p>
+      <w:pPr>
+        <w:pStyle w:val="ListeParagraf"/>
+        <w:numPr>
+          <w:ilvl w:val="0"/>
+          <w:numId w:val="7"/>
+        </w:numPr>
+      </w:pPr>
+      <w:r>
+        <w:t xml:space="preserve">[7, 5, 1, 8, 3, 6, 0, 9, 4, 2] dizisinin </w:t>
+      </w:r>
+      <w:proofErr w:type="spellStart"/>
+      <w:r>
+        <w:t>Binary-Search-Tree</w:t>
+      </w:r>
+      <w:proofErr w:type="spellEnd"/>
+      <w:r>
+        <w:t xml:space="preserve"> aşamalarını yazınız.</w:t>
+      </w:r>
+    </w:p>
+    <w:p>
+      <w:pPr>
+        <w:pStyle w:val="ListeParagraf"/>
+      </w:pPr>
+      <w:r>
+        <w:t>Örnek: </w:t>
+      </w:r>
+      <w:proofErr w:type="spellStart"/>
+      <w:r>
+        <w:t>root</w:t>
+      </w:r>
+      <w:proofErr w:type="spellEnd"/>
+      <w:r>
+        <w:t xml:space="preserve"> </w:t>
+      </w:r>
+      <w:proofErr w:type="spellStart"/>
+      <w:r>
+        <w:t>x'dir</w:t>
+      </w:r>
+      <w:proofErr w:type="spellEnd"/>
+      <w:r>
+        <w:t xml:space="preserve">. </w:t>
+      </w:r>
+      <w:proofErr w:type="spellStart"/>
+      <w:r>
+        <w:t>root'un</w:t>
+      </w:r>
+      <w:proofErr w:type="spellEnd"/>
+      <w:r>
+        <w:t xml:space="preserve"> sağından y bulunur. Solunda z bulunur vb.</w:t>
+      </w:r>
+    </w:p>
     <w:p>
       <w:bookmarkStart w:id="0" w:name="_GoBack"/>
       <w:bookmarkEnd w:id="0"/>
     </w:p>
     <w:p>
-      <w:pPr>
-        <w:pStyle w:val="ListeParagraf"/>
-        <w:numPr>
-          <w:ilvl w:val="0"/>
-          <w:numId w:val="5"/>
-        </w:numPr>
-      </w:pPr>
-      <w:r>
-        <w:lastRenderedPageBreak/>
-        <w:t>Big-O gösterimini yazınız.</w:t>
-      </w:r>
-    </w:p>
-    <w:p>
-      <w:pPr>
-        <w:pStyle w:val="ListeParagraf"/>
-        <w:numPr>
-          <w:ilvl w:val="1"/>
-          <w:numId w:val="5"/>
-        </w:numPr>
-      </w:pPr>
-      <w:r>
-        <w:t xml:space="preserve">Her seferde yapacagimiz sorgu sayisi </w:t>
-      </w:r>
-      <w:r>
-        <w:sym w:font="Wingdings" w:char="F0E0"/>
-      </w:r>
-      <w:r>
-        <w:t xml:space="preserve"> n-1 </w:t>
-      </w:r>
-      <w:r>
-        <w:sym w:font="Wingdings" w:char="F0E0"/>
-      </w:r>
-      <w:r>
-        <w:t xml:space="preserve"> O(n)</w:t>
-      </w:r>
-    </w:p>
-    <w:p>
-      <w:pPr>
-        <w:pStyle w:val="ListeParagraf"/>
-        <w:ind w:left="1440"/>
-      </w:pPr>
-      <w:r>
-        <w:t xml:space="preserve">Bu O(n) olan işlemi kac defa yapıyorum </w:t>
-      </w:r>
-      <w:r>
-        <w:sym w:font="Wingdings" w:char="F0E0"/>
-      </w:r>
-      <w:r>
-        <w:t xml:space="preserve"> logn</w:t>
-      </w:r>
-    </w:p>
-    <w:p>
-      <w:pPr>
-        <w:pStyle w:val="ListeParagraf"/>
-        <w:ind w:left="1440"/>
-      </w:pPr>
-      <w:r>
-        <w:t xml:space="preserve">Big-O </w:t>
-      </w:r>
-      <w:r>
-        <w:sym w:font="Wingdings" w:char="F0E0"/>
-      </w:r>
-      <w:r>
-        <w:t xml:space="preserve"> O(nlogn)</w:t>
+      <w:r>
+        <w:rPr>
+          <w:noProof/>
+          <w:lang w:eastAsia="tr-TR"/>
+        </w:rPr>
+        <w:drawing>
+          <wp:inline distT="0" distB="0" distL="0" distR="0" wp14:anchorId="6707E940" wp14:editId="5F82251D">
+            <wp:extent cx="4419600" cy="4290987"/>
+            <wp:effectExtent l="0" t="0" r="0" b="0"/>
+            <wp:docPr id="1" name="Resim 1"/>
+            <wp:cNvGraphicFramePr>
+              <a:graphicFrameLocks xmlns:a="http://schemas.openxmlformats.org/drawingml/2006/main" noChangeAspect="1"/>
+            </wp:cNvGraphicFramePr>
+            <a:graphic xmlns:a="http://schemas.openxmlformats.org/drawingml/2006/main">
+              <a:graphicData uri="http://schemas.openxmlformats.org/drawingml/2006/picture">
+                <pic:pic xmlns:pic="http://schemas.openxmlformats.org/drawingml/2006/picture">
+                  <pic:nvPicPr>
+                    <pic:cNvPr id="0" name=""/>
+                    <pic:cNvPicPr/>
+                  </pic:nvPicPr>
+                  <pic:blipFill>
+                    <a:blip r:embed="rId6"/>
+                    <a:stretch>
+                      <a:fillRect/>
+                    </a:stretch>
+                  </pic:blipFill>
+                  <pic:spPr>
+                    <a:xfrm>
+                      <a:off x="0" y="0"/>
+                      <a:ext cx="4419600" cy="4290987"/>
+                    </a:xfrm>
+                    <a:prstGeom prst="rect">
+                      <a:avLst/>
+                    </a:prstGeom>
+                  </pic:spPr>
+                </pic:pic>
+              </a:graphicData>
+            </a:graphic>
+          </wp:inline>
+        </w:drawing>
       </w:r>
     </w:p>
     <w:p/>
-    <w:p>
-      <w:pPr>
-        <w:pStyle w:val="ListeParagraf"/>
-        <w:ind w:left="1440"/>
-      </w:pPr>
-    </w:p>
     <w:p/>
     <w:sectPr>
       <w:pgSz w:w="11906" w:h="16838"/>
@@ -964,6 +1467,127 @@
     </w:lvl>
   </w:abstractNum>
   <w:abstractNum w:abstractNumId="3">
+    <w:nsid w:val="49CB2CBB"/>
+    <w:multiLevelType w:val="multilevel"/>
+    <w:tmpl w:val="DD1E6614"/>
+    <w:lvl w:ilvl="0">
+      <w:start w:val="1"/>
+      <w:numFmt w:val="decimal"/>
+      <w:lvlText w:val="%1."/>
+      <w:lvlJc w:val="left"/>
+      <w:pPr>
+        <w:ind w:left="720" w:hanging="360"/>
+      </w:pPr>
+      <w:rPr>
+        <w:rFonts w:hint="default"/>
+      </w:rPr>
+    </w:lvl>
+    <w:lvl w:ilvl="1">
+      <w:start w:val="1"/>
+      <w:numFmt w:val="decimal"/>
+      <w:isLgl/>
+      <w:lvlText w:val="%1.%2."/>
+      <w:lvlJc w:val="left"/>
+      <w:pPr>
+        <w:ind w:left="1440" w:hanging="720"/>
+      </w:pPr>
+      <w:rPr>
+        <w:rFonts w:hint="default"/>
+      </w:rPr>
+    </w:lvl>
+    <w:lvl w:ilvl="2">
+      <w:start w:val="1"/>
+      <w:numFmt w:val="decimal"/>
+      <w:isLgl/>
+      <w:lvlText w:val="%1.%2.%3."/>
+      <w:lvlJc w:val="left"/>
+      <w:pPr>
+        <w:ind w:left="1800" w:hanging="720"/>
+      </w:pPr>
+      <w:rPr>
+        <w:rFonts w:hint="default"/>
+      </w:rPr>
+    </w:lvl>
+    <w:lvl w:ilvl="3">
+      <w:start w:val="1"/>
+      <w:numFmt w:val="decimal"/>
+      <w:isLgl/>
+      <w:lvlText w:val="%1.%2.%3.%4."/>
+      <w:lvlJc w:val="left"/>
+      <w:pPr>
+        <w:ind w:left="2520" w:hanging="1080"/>
+      </w:pPr>
+      <w:rPr>
+        <w:rFonts w:hint="default"/>
+      </w:rPr>
+    </w:lvl>
+    <w:lvl w:ilvl="4">
+      <w:start w:val="1"/>
+      <w:numFmt w:val="decimal"/>
+      <w:isLgl/>
+      <w:lvlText w:val="%1.%2.%3.%4.%5."/>
+      <w:lvlJc w:val="left"/>
+      <w:pPr>
+        <w:ind w:left="2880" w:hanging="1080"/>
+      </w:pPr>
+      <w:rPr>
+        <w:rFonts w:hint="default"/>
+      </w:rPr>
+    </w:lvl>
+    <w:lvl w:ilvl="5">
+      <w:start w:val="1"/>
+      <w:numFmt w:val="decimal"/>
+      <w:isLgl/>
+      <w:lvlText w:val="%1.%2.%3.%4.%5.%6."/>
+      <w:lvlJc w:val="left"/>
+      <w:pPr>
+        <w:ind w:left="3600" w:hanging="1440"/>
+      </w:pPr>
+      <w:rPr>
+        <w:rFonts w:hint="default"/>
+      </w:rPr>
+    </w:lvl>
+    <w:lvl w:ilvl="6">
+      <w:start w:val="1"/>
+      <w:numFmt w:val="decimal"/>
+      <w:isLgl/>
+      <w:lvlText w:val="%1.%2.%3.%4.%5.%6.%7."/>
+      <w:lvlJc w:val="left"/>
+      <w:pPr>
+        <w:ind w:left="3960" w:hanging="1440"/>
+      </w:pPr>
+      <w:rPr>
+        <w:rFonts w:hint="default"/>
+      </w:rPr>
+    </w:lvl>
+    <w:lvl w:ilvl="7">
+      <w:start w:val="1"/>
+      <w:numFmt w:val="decimal"/>
+      <w:isLgl/>
+      <w:lvlText w:val="%1.%2.%3.%4.%5.%6.%7.%8."/>
+      <w:lvlJc w:val="left"/>
+      <w:pPr>
+        <w:ind w:left="4680" w:hanging="1800"/>
+      </w:pPr>
+      <w:rPr>
+        <w:rFonts w:hint="default"/>
+      </w:rPr>
+    </w:lvl>
+    <w:lvl w:ilvl="8">
+      <w:start w:val="1"/>
+      <w:numFmt w:val="decimal"/>
+      <w:isLgl/>
+      <w:lvlText w:val="%1.%2.%3.%4.%5.%6.%7.%8.%9."/>
+      <w:lvlJc w:val="left"/>
+      <w:pPr>
+        <w:ind w:left="5040" w:hanging="1800"/>
+      </w:pPr>
+      <w:rPr>
+        <w:rFonts w:hint="default"/>
+      </w:rPr>
+    </w:lvl>
+  </w:abstractNum>
+  <w:abstractNum w:abstractNumId="4">
     <w:nsid w:val="4D3B1B98"/>
     <w:multiLevelType w:val="multilevel"/>
     <w:tmpl w:val="AAAADBDE"/>
@@ -1084,7 +1708,7 @@
       </w:rPr>
     </w:lvl>
   </w:abstractNum>
-  <w:abstractNum w:abstractNumId="4">
+  <w:abstractNum w:abstractNumId="5">
     <w:nsid w:val="5C241CC8"/>
     <w:multiLevelType w:val="multilevel"/>
     <w:tmpl w:val="D7D8340C"/>
@@ -1233,7 +1857,7 @@
       </w:rPr>
     </w:lvl>
   </w:abstractNum>
-  <w:abstractNum w:abstractNumId="5">
+  <w:abstractNum w:abstractNumId="6">
     <w:nsid w:val="68734398"/>
     <w:multiLevelType w:val="multilevel"/>
     <w:tmpl w:val="3168D58A"/>
@@ -1358,19 +1982,22 @@
     <w:abstractNumId w:val="0"/>
   </w:num>
   <w:num w:numId="2">
-    <w:abstractNumId w:val="5"/>
+    <w:abstractNumId w:val="6"/>
   </w:num>
   <w:num w:numId="3">
     <w:abstractNumId w:val="2"/>
   </w:num>
   <w:num w:numId="4">
-    <w:abstractNumId w:val="4"/>
+    <w:abstractNumId w:val="5"/>
   </w:num>
   <w:num w:numId="5">
-    <w:abstractNumId w:val="3"/>
+    <w:abstractNumId w:val="4"/>
   </w:num>
   <w:num w:numId="6">
     <w:abstractNumId w:val="1"/>
+  </w:num>
+  <w:num w:numId="7">
+    <w:abstractNumId w:val="3"/>
   </w:num>
 </w:numbering>
 </file>

</xml_diff>